<commit_message>
adding rules to the game manual, laying out how it all works
</commit_message>
<xml_diff>
--- a/Documents/Game Manual.docx
+++ b/Documents/Game Manual.docx
@@ -1,6 +1,6 @@
 
 <file path=word/document.xml><?xml version="1.0" encoding="utf-8"?>
-<w:document xmlns:wpc="http://schemas.microsoft.com/office/word/2010/wordprocessingCanvas" xmlns:cx="http://schemas.microsoft.com/office/drawing/2014/chartex" xmlns:cx1="http://schemas.microsoft.com/office/drawing/2015/9/8/chartex" xmlns:cx2="http://schemas.microsoft.com/office/drawing/2015/10/21/chartex" xmlns:cx3="http://schemas.microsoft.com/office/drawing/2016/5/9/chartex" xmlns:cx4="http://schemas.microsoft.com/office/drawing/2016/5/10/chartex" xmlns:cx5="http://schemas.microsoft.com/office/drawing/2016/5/11/chartex" xmlns:cx6="http://schemas.microsoft.com/office/drawing/2016/5/12/chartex" xmlns:cx7="http://schemas.microsoft.com/office/drawing/2016/5/13/chartex" xmlns:cx8="http://schemas.microsoft.com/office/drawing/2016/5/14/chartex" xmlns:mc="http://schemas.openxmlformats.org/markup-compatibility/2006" xmlns:aink="http://schemas.microsoft.com/office/drawing/2016/ink" xmlns:am3d="http://schemas.microsoft.com/office/drawing/2017/model3d" xmlns:o="urn:schemas-microsoft-com:office:office" xmlns:oel="http://schemas.microsoft.com/office/2019/extlst" xmlns:r="http://schemas.openxmlformats.org/officeDocument/2006/relationships" xmlns:m="http://schemas.openxmlformats.org/officeDocument/2006/math" xmlns:v="urn:schemas-microsoft-com:vml" xmlns:wp14="http://schemas.microsoft.com/office/word/2010/wordprocessingDrawing" xmlns:wp="http://schemas.openxmlformats.org/drawingml/2006/wordprocessingDrawing" xmlns:w10="urn:schemas-microsoft-com:office:word" xmlns:w="http://schemas.openxmlformats.org/wordprocessingml/2006/main" xmlns:w14="http://schemas.microsoft.com/office/word/2010/wordml" xmlns:w15="http://schemas.microsoft.com/office/word/2012/wordml" xmlns:w16cex="http://schemas.microsoft.com/office/word/2018/wordml/cex" xmlns:w16cid="http://schemas.microsoft.com/office/word/2016/wordml/cid" xmlns:w16="http://schemas.microsoft.com/office/word/2018/wordml" xmlns:w16sdtdh="http://schemas.microsoft.com/office/word/2020/wordml/sdtdatahash" xmlns:w16se="http://schemas.microsoft.com/office/word/2015/wordml/symex" xmlns:wpg="http://schemas.microsoft.com/office/word/2010/wordprocessingGroup" xmlns:wpi="http://schemas.microsoft.com/office/word/2010/wordprocessingInk" xmlns:wne="http://schemas.microsoft.com/office/word/2006/wordml" xmlns:wps="http://schemas.microsoft.com/office/word/2010/wordprocessingShape" mc:Ignorable="w14 w15 w16se w16cid w16 w16cex w16sdtdh wp14">
+<w:document xmlns:wpc="http://schemas.microsoft.com/office/word/2010/wordprocessingCanvas" xmlns:cx="http://schemas.microsoft.com/office/drawing/2014/chartex" xmlns:cx1="http://schemas.microsoft.com/office/drawing/2015/9/8/chartex" xmlns:cx2="http://schemas.microsoft.com/office/drawing/2015/10/21/chartex" xmlns:cx3="http://schemas.microsoft.com/office/drawing/2016/5/9/chartex" xmlns:cx4="http://schemas.microsoft.com/office/drawing/2016/5/10/chartex" xmlns:cx5="http://schemas.microsoft.com/office/drawing/2016/5/11/chartex" xmlns:cx6="http://schemas.microsoft.com/office/drawing/2016/5/12/chartex" xmlns:cx7="http://schemas.microsoft.com/office/drawing/2016/5/13/chartex" xmlns:cx8="http://schemas.microsoft.com/office/drawing/2016/5/14/chartex" xmlns:mc="http://schemas.openxmlformats.org/markup-compatibility/2006" xmlns:aink="http://schemas.microsoft.com/office/drawing/2016/ink" xmlns:am3d="http://schemas.microsoft.com/office/drawing/2017/model3d" xmlns:o="urn:schemas-microsoft-com:office:office" xmlns:oel="http://schemas.microsoft.com/office/2019/extlst" xmlns:r="http://schemas.openxmlformats.org/officeDocument/2006/relationships" xmlns:m="http://schemas.openxmlformats.org/officeDocument/2006/math" xmlns:v="urn:schemas-microsoft-com:vml" xmlns:wp14="http://schemas.microsoft.com/office/word/2010/wordprocessingDrawing" xmlns:wp="http://schemas.openxmlformats.org/drawingml/2006/wordprocessingDrawing" xmlns:w10="urn:schemas-microsoft-com:office:word" xmlns:w="http://schemas.openxmlformats.org/wordprocessingml/2006/main" xmlns:w14="http://schemas.microsoft.com/office/word/2010/wordml" xmlns:w15="http://schemas.microsoft.com/office/word/2012/wordml" xmlns:w16cex="http://schemas.microsoft.com/office/word/2018/wordml/cex" xmlns:w16cid="http://schemas.microsoft.com/office/word/2016/wordml/cid" xmlns:w16="http://schemas.microsoft.com/office/word/2018/wordml" xmlns:w16du="http://schemas.microsoft.com/office/word/2023/wordml/word16du" xmlns:w16sdtdh="http://schemas.microsoft.com/office/word/2020/wordml/sdtdatahash" xmlns:w16se="http://schemas.microsoft.com/office/word/2015/wordml/symex" xmlns:wpg="http://schemas.microsoft.com/office/word/2010/wordprocessingGroup" xmlns:wpi="http://schemas.microsoft.com/office/word/2010/wordprocessingInk" xmlns:wne="http://schemas.microsoft.com/office/word/2006/wordml" xmlns:wps="http://schemas.microsoft.com/office/word/2010/wordprocessingShape" mc:Ignorable="w14 w15 w16se w16cid w16 w16cex w16sdtdh wp14">
   <w:body>
     <w:p>
       <w:pPr>
@@ -13,32 +13,1190 @@
     </w:p>
     <w:p/>
     <w:p>
-      <w:r>
-        <w:t>Rules:</w:t>
-      </w:r>
-    </w:p>
-    <w:p>
+      <w:pPr>
+        <w:pStyle w:val="Heading1"/>
+      </w:pPr>
+      <w:r>
+        <w:t>Components</w:t>
+      </w:r>
+    </w:p>
+    <w:p>
+      <w:r>
+        <w:t>Castle</w:t>
+      </w:r>
+    </w:p>
+    <w:p>
+      <w:pPr>
+        <w:pStyle w:val="ListParagraph"/>
+        <w:numPr>
+          <w:ilvl w:val="0"/>
+          <w:numId w:val="3"/>
+        </w:numPr>
+      </w:pPr>
+      <w:r>
+        <w:t>Has health</w:t>
+      </w:r>
+    </w:p>
+    <w:p>
+      <w:pPr>
+        <w:pStyle w:val="ListParagraph"/>
+        <w:numPr>
+          <w:ilvl w:val="0"/>
+          <w:numId w:val="3"/>
+        </w:numPr>
+      </w:pPr>
+      <w:r>
+        <w:t>Can be healed?</w:t>
+      </w:r>
+    </w:p>
+    <w:p>
+      <w:pPr>
+        <w:pStyle w:val="ListParagraph"/>
+        <w:numPr>
+          <w:ilvl w:val="0"/>
+          <w:numId w:val="3"/>
+        </w:numPr>
+      </w:pPr>
+      <w:r>
+        <w:t>Can be modified/upgraded?</w:t>
+      </w:r>
+    </w:p>
+    <w:p>
+      <w:pPr>
+        <w:pStyle w:val="ListParagraph"/>
+        <w:numPr>
+          <w:ilvl w:val="0"/>
+          <w:numId w:val="3"/>
+        </w:numPr>
+      </w:pPr>
+      <w:r>
+        <w:t>Doesn’t take actions</w:t>
+      </w:r>
+    </w:p>
+    <w:p>
+      <w:r>
+        <w:t>Range Increments</w:t>
+      </w:r>
+    </w:p>
+    <w:p>
+      <w:pPr>
+        <w:pStyle w:val="ListParagraph"/>
+        <w:numPr>
+          <w:ilvl w:val="0"/>
+          <w:numId w:val="3"/>
+        </w:numPr>
+      </w:pPr>
+      <w:r>
+        <w:t>Far, Medium, Close</w:t>
+      </w:r>
+    </w:p>
+    <w:p>
+      <w:pPr>
+        <w:pStyle w:val="ListParagraph"/>
+        <w:numPr>
+          <w:ilvl w:val="0"/>
+          <w:numId w:val="3"/>
+        </w:numPr>
+      </w:pPr>
+      <w:r>
+        <w:t>Feeds into player’s/enemies taking actions</w:t>
+      </w:r>
+    </w:p>
+    <w:p>
+      <w:r>
+        <w:t xml:space="preserve">Enemies </w:t>
+      </w:r>
+    </w:p>
+    <w:p>
+      <w:pPr>
+        <w:pStyle w:val="ListParagraph"/>
+        <w:numPr>
+          <w:ilvl w:val="0"/>
+          <w:numId w:val="2"/>
+        </w:numPr>
+      </w:pPr>
+      <w:r>
+        <w:t>Have health</w:t>
+      </w:r>
+    </w:p>
+    <w:p>
+      <w:pPr>
+        <w:pStyle w:val="ListParagraph"/>
+        <w:numPr>
+          <w:ilvl w:val="0"/>
+          <w:numId w:val="2"/>
+        </w:numPr>
+      </w:pPr>
+      <w:r>
+        <w:t>Can be killed</w:t>
+      </w:r>
+    </w:p>
+    <w:p>
+      <w:pPr>
+        <w:pStyle w:val="ListParagraph"/>
+        <w:numPr>
+          <w:ilvl w:val="0"/>
+          <w:numId w:val="2"/>
+        </w:numPr>
+      </w:pPr>
+      <w:r>
+        <w:t>Move across the range bands</w:t>
+      </w:r>
+    </w:p>
+    <w:p>
+      <w:pPr>
+        <w:pStyle w:val="ListParagraph"/>
+        <w:numPr>
+          <w:ilvl w:val="0"/>
+          <w:numId w:val="2"/>
+        </w:numPr>
+      </w:pPr>
+      <w:r>
+        <w:t>Attack at a certain range, usually close</w:t>
+      </w:r>
+    </w:p>
+    <w:p>
+      <w:pPr>
+        <w:pStyle w:val="ListParagraph"/>
+        <w:numPr>
+          <w:ilvl w:val="0"/>
+          <w:numId w:val="2"/>
+        </w:numPr>
+      </w:pPr>
+      <w:r>
+        <w:t>When in range, damage the wall</w:t>
+      </w:r>
+    </w:p>
+    <w:p>
+      <w:pPr>
+        <w:pStyle w:val="ListParagraph"/>
+        <w:numPr>
+          <w:ilvl w:val="0"/>
+          <w:numId w:val="2"/>
+        </w:numPr>
+      </w:pPr>
+      <w:r>
+        <w:t xml:space="preserve">paper stands? </w:t>
+      </w:r>
+      <w:r>
+        <w:drawing>
+          <wp:inline distT="0" distB="0" distL="0" distR="0" wp14:anchorId="529D8AC5" wp14:editId="1143B41D">
+            <wp:extent cx="1473118" cy="495300"/>
+            <wp:effectExtent l="0" t="0" r="0" b="0"/>
+            <wp:docPr id="771399714" name="Picture 1"/>
+            <wp:cNvGraphicFramePr>
+              <a:graphicFrameLocks xmlns:a="http://schemas.openxmlformats.org/drawingml/2006/main" noChangeAspect="1"/>
+            </wp:cNvGraphicFramePr>
+            <a:graphic xmlns:a="http://schemas.openxmlformats.org/drawingml/2006/main">
+              <a:graphicData uri="http://schemas.openxmlformats.org/drawingml/2006/picture">
+                <pic:pic xmlns:pic="http://schemas.openxmlformats.org/drawingml/2006/picture">
+                  <pic:nvPicPr>
+                    <pic:cNvPr id="771399714" name=""/>
+                    <pic:cNvPicPr/>
+                  </pic:nvPicPr>
+                  <pic:blipFill>
+                    <a:blip r:embed="rId5"/>
+                    <a:stretch>
+                      <a:fillRect/>
+                    </a:stretch>
+                  </pic:blipFill>
+                  <pic:spPr>
+                    <a:xfrm>
+                      <a:off x="0" y="0"/>
+                      <a:ext cx="1491879" cy="501608"/>
+                    </a:xfrm>
+                    <a:prstGeom prst="rect">
+                      <a:avLst/>
+                    </a:prstGeom>
+                  </pic:spPr>
+                </pic:pic>
+              </a:graphicData>
+            </a:graphic>
+          </wp:inline>
+        </w:drawing>
+      </w:r>
+    </w:p>
+    <w:p>
+      <w:pPr>
+        <w:pStyle w:val="ListParagraph"/>
+        <w:numPr>
+          <w:ilvl w:val="0"/>
+          <w:numId w:val="2"/>
+        </w:numPr>
+      </w:pPr>
+      <w:r>
+        <w:t>E2E flow:</w:t>
+      </w:r>
+    </w:p>
+    <w:p>
+      <w:pPr>
+        <w:pStyle w:val="ListParagraph"/>
+        <w:numPr>
+          <w:ilvl w:val="1"/>
+          <w:numId w:val="2"/>
+        </w:numPr>
+      </w:pPr>
+      <w:r>
+        <w:t>First, determine if you’re in range to damage the wall</w:t>
+      </w:r>
+    </w:p>
+    <w:p>
+      <w:pPr>
+        <w:pStyle w:val="ListParagraph"/>
+        <w:numPr>
+          <w:ilvl w:val="2"/>
+          <w:numId w:val="2"/>
+        </w:numPr>
+      </w:pPr>
+      <w:r>
+        <w:t>If not, take a movement action to move closer to the wall</w:t>
+      </w:r>
+    </w:p>
+    <w:p>
+      <w:pPr>
+        <w:pStyle w:val="ListParagraph"/>
+        <w:numPr>
+          <w:ilvl w:val="2"/>
+          <w:numId w:val="2"/>
+        </w:numPr>
+      </w:pPr>
+      <w:r>
+        <w:t>If so, damage the wall</w:t>
+      </w:r>
+    </w:p>
+    <w:p>
+      <w:pPr>
+        <w:pStyle w:val="ListParagraph"/>
+        <w:numPr>
+          <w:ilvl w:val="1"/>
+          <w:numId w:val="2"/>
+        </w:numPr>
+      </w:pPr>
+      <w:r>
+        <w:t>After taking an action (to move or attack), become “tapped” – can no longer take actions</w:t>
+      </w:r>
+    </w:p>
+    <w:p>
+      <w:pPr>
+        <w:pStyle w:val="ListParagraph"/>
+        <w:numPr>
+          <w:ilvl w:val="1"/>
+          <w:numId w:val="2"/>
+        </w:numPr>
+      </w:pPr>
+      <w:r>
+        <w:t>After all enemies have been tapped, become untapped for the next round</w:t>
+      </w:r>
+    </w:p>
+    <w:p>
+      <w:r>
+        <w:t>Characters</w:t>
+      </w:r>
+    </w:p>
+    <w:p>
+      <w:pPr>
+        <w:pStyle w:val="ListParagraph"/>
+        <w:numPr>
+          <w:ilvl w:val="0"/>
+          <w:numId w:val="2"/>
+        </w:numPr>
+      </w:pPr>
+      <w:r>
+        <w:t xml:space="preserve">Unique types: </w:t>
+      </w:r>
+    </w:p>
+    <w:p>
+      <w:pPr>
+        <w:pStyle w:val="ListParagraph"/>
+        <w:numPr>
+          <w:ilvl w:val="1"/>
+          <w:numId w:val="2"/>
+        </w:numPr>
+      </w:pPr>
+      <w:r>
+        <w:t>knight, archer, alchemist, engineer</w:t>
+      </w:r>
+    </w:p>
+    <w:p>
+      <w:pPr>
+        <w:pStyle w:val="ListParagraph"/>
+        <w:numPr>
+          <w:ilvl w:val="1"/>
+          <w:numId w:val="2"/>
+        </w:numPr>
+      </w:pPr>
+      <w:r>
+        <w:t>Players choose type one at the start</w:t>
+      </w:r>
+    </w:p>
+    <w:p>
+      <w:pPr>
+        <w:pStyle w:val="ListParagraph"/>
+        <w:numPr>
+          <w:ilvl w:val="1"/>
+          <w:numId w:val="2"/>
+        </w:numPr>
+      </w:pPr>
+      <w:r>
+        <w:t>Have unique tokens per type</w:t>
+      </w:r>
+    </w:p>
+    <w:p>
+      <w:pPr>
+        <w:pStyle w:val="ListParagraph"/>
+        <w:numPr>
+          <w:ilvl w:val="0"/>
+          <w:numId w:val="2"/>
+        </w:numPr>
+      </w:pPr>
+      <w:r>
+        <w:t>Characters start with some known abilities</w:t>
+      </w:r>
+    </w:p>
+    <w:p>
+      <w:pPr>
+        <w:pStyle w:val="ListParagraph"/>
+        <w:numPr>
+          <w:ilvl w:val="0"/>
+          <w:numId w:val="2"/>
+        </w:numPr>
+      </w:pPr>
+      <w:r>
+        <w:t>Gain additional abilities later</w:t>
+      </w:r>
+    </w:p>
+    <w:p>
+      <w:pPr>
+        <w:pStyle w:val="ListParagraph"/>
+        <w:numPr>
+          <w:ilvl w:val="0"/>
+          <w:numId w:val="2"/>
+        </w:numPr>
+      </w:pPr>
+      <w:r>
+        <w:t xml:space="preserve">Always have at least 5 </w:t>
+      </w:r>
+      <w:proofErr w:type="gramStart"/>
+      <w:r>
+        <w:t>energy</w:t>
+      </w:r>
+      <w:proofErr w:type="gramEnd"/>
+      <w:r>
+        <w:t xml:space="preserve"> to spend on using abilities</w:t>
+      </w:r>
+      <w:r>
+        <w:t>’</w:t>
+      </w:r>
+    </w:p>
+    <w:p>
+      <w:r>
+        <w:t>Character abilities</w:t>
+      </w:r>
+    </w:p>
+    <w:p>
+      <w:pPr>
+        <w:pStyle w:val="ListParagraph"/>
+        <w:numPr>
+          <w:ilvl w:val="0"/>
+          <w:numId w:val="4"/>
+        </w:numPr>
+      </w:pPr>
+      <w:r>
+        <w:lastRenderedPageBreak/>
+        <w:t>Different pools of possible abilities to gain depending on the character type chosen</w:t>
+      </w:r>
+    </w:p>
+    <w:p>
+      <w:pPr>
+        <w:pStyle w:val="ListParagraph"/>
+        <w:numPr>
+          <w:ilvl w:val="0"/>
+          <w:numId w:val="4"/>
+        </w:numPr>
+      </w:pPr>
+      <w:r>
+        <w:t>Use up different amounts of energy</w:t>
+      </w:r>
+    </w:p>
+    <w:p>
+      <w:pPr>
+        <w:pStyle w:val="ListParagraph"/>
+        <w:numPr>
+          <w:ilvl w:val="0"/>
+          <w:numId w:val="4"/>
+        </w:numPr>
+      </w:pPr>
+      <w:r>
+        <w:t>Often used to damage enemies</w:t>
+      </w:r>
+    </w:p>
+    <w:p>
+      <w:pPr>
+        <w:pStyle w:val="ListParagraph"/>
+        <w:numPr>
+          <w:ilvl w:val="1"/>
+          <w:numId w:val="4"/>
+        </w:numPr>
+      </w:pPr>
+      <w:r>
+        <w:t>At different ranges</w:t>
+      </w:r>
+    </w:p>
+    <w:p>
+      <w:pPr>
+        <w:pStyle w:val="ListParagraph"/>
+        <w:numPr>
+          <w:ilvl w:val="1"/>
+          <w:numId w:val="4"/>
+        </w:numPr>
+      </w:pPr>
+      <w:r>
+        <w:t>Doing different amounts of damage</w:t>
+      </w:r>
+    </w:p>
+    <w:p>
+      <w:pPr>
+        <w:pStyle w:val="ListParagraph"/>
+        <w:numPr>
+          <w:ilvl w:val="0"/>
+          <w:numId w:val="4"/>
+        </w:numPr>
+      </w:pPr>
+      <w:r>
+        <w:t>Can be used to generate a token, unique to the character type</w:t>
+      </w:r>
+    </w:p>
+    <w:p>
+      <w:pPr>
+        <w:pStyle w:val="ListParagraph"/>
+        <w:numPr>
+          <w:ilvl w:val="0"/>
+          <w:numId w:val="4"/>
+        </w:numPr>
+      </w:pPr>
+      <w:r>
+        <w:t>Can be used to tap an enemy, removing actions from them.</w:t>
+      </w:r>
+    </w:p>
+    <w:p>
+      <w:r>
+        <w:t>Mechanics</w:t>
+      </w:r>
+    </w:p>
+    <w:p>
+      <w:pPr>
+        <w:pStyle w:val="ListParagraph"/>
+        <w:numPr>
+          <w:ilvl w:val="0"/>
+          <w:numId w:val="5"/>
+        </w:numPr>
+      </w:pPr>
+      <w:r>
+        <w:t>Tapping</w:t>
+      </w:r>
+    </w:p>
+    <w:p>
+      <w:pPr>
+        <w:pStyle w:val="ListParagraph"/>
+        <w:numPr>
+          <w:ilvl w:val="1"/>
+          <w:numId w:val="5"/>
+        </w:numPr>
+      </w:pPr>
+      <w:r>
+        <w:t>Something an enemy does</w:t>
+      </w:r>
+    </w:p>
+    <w:p>
+      <w:pPr>
+        <w:pStyle w:val="ListParagraph"/>
+        <w:numPr>
+          <w:ilvl w:val="1"/>
+          <w:numId w:val="5"/>
+        </w:numPr>
+      </w:pPr>
+      <w:r>
+        <w:t>Indicates they can perform no other action</w:t>
+      </w:r>
+    </w:p>
+    <w:p>
+      <w:pPr>
+        <w:pStyle w:val="ListParagraph"/>
+        <w:numPr>
+          <w:ilvl w:val="1"/>
+          <w:numId w:val="5"/>
+        </w:numPr>
+      </w:pPr>
+      <w:proofErr w:type="gramStart"/>
+      <w:r>
+        <w:t>Usually</w:t>
+      </w:r>
+      <w:proofErr w:type="gramEnd"/>
+      <w:r>
+        <w:t xml:space="preserve"> an enemy is tapped after they move or attack, for tracking which enemy has acted and which one is left to act</w:t>
+      </w:r>
+    </w:p>
+    <w:p>
+      <w:pPr>
+        <w:pStyle w:val="ListParagraph"/>
+        <w:numPr>
+          <w:ilvl w:val="1"/>
+          <w:numId w:val="5"/>
+        </w:numPr>
+      </w:pPr>
+      <w:r>
+        <w:t>Players can force an enemy to become tapped, effectively skipping their turn</w:t>
+      </w:r>
+    </w:p>
+    <w:p>
+      <w:pPr>
+        <w:pStyle w:val="ListParagraph"/>
+        <w:numPr>
+          <w:ilvl w:val="0"/>
+          <w:numId w:val="5"/>
+        </w:numPr>
+      </w:pPr>
+      <w:r>
+        <w:t>Tokens</w:t>
+      </w:r>
+      <w:r>
+        <w:t xml:space="preserve"> </w:t>
+      </w:r>
+      <w:r>
+        <w:rPr>
+          <w:b/>
+          <w:bCs/>
+        </w:rPr>
+        <w:t xml:space="preserve">(I put the token information here, but we should probably keep edits and further additions into the </w:t>
+      </w:r>
       <w:proofErr w:type="spellStart"/>
       <w:r>
-        <w:t>Asdf</w:t>
+        <w:rPr>
+          <w:b/>
+          <w:bCs/>
+        </w:rPr>
+        <w:t>csvs</w:t>
       </w:r>
       <w:proofErr w:type="spellEnd"/>
-    </w:p>
-    <w:p>
+      <w:r>
+        <w:rPr>
+          <w:b/>
+          <w:bCs/>
+        </w:rPr>
+        <w:t xml:space="preserve"> of the specific character folders, among the </w:t>
+      </w:r>
       <w:proofErr w:type="spellStart"/>
       <w:r>
-        <w:t>Asdf</w:t>
+        <w:rPr>
+          <w:b/>
+          <w:bCs/>
+        </w:rPr>
+        <w:t>csvs</w:t>
       </w:r>
       <w:proofErr w:type="spellEnd"/>
-    </w:p>
-    <w:p>
-      <w:proofErr w:type="spellStart"/>
-      <w:r>
-        <w:t>Asdf</w:t>
-      </w:r>
-      <w:proofErr w:type="spellEnd"/>
+      <w:r>
+        <w:rPr>
+          <w:b/>
+          <w:bCs/>
+        </w:rPr>
+        <w:t xml:space="preserve"> of character abilities)</w:t>
+      </w:r>
+    </w:p>
+    <w:p>
+      <w:pPr>
+        <w:pStyle w:val="ListParagraph"/>
+        <w:numPr>
+          <w:ilvl w:val="1"/>
+          <w:numId w:val="5"/>
+        </w:numPr>
+      </w:pPr>
+      <w:r>
+        <w:t>Placed on an enemy, when available for a character to place them</w:t>
+      </w:r>
+    </w:p>
+    <w:p>
+      <w:pPr>
+        <w:pStyle w:val="ListParagraph"/>
+        <w:numPr>
+          <w:ilvl w:val="1"/>
+          <w:numId w:val="5"/>
+        </w:numPr>
+      </w:pPr>
+      <w:r>
+        <w:t>P</w:t>
+      </w:r>
+      <w:r>
+        <w:t>rovide</w:t>
+      </w:r>
+      <w:r>
+        <w:t>s</w:t>
+      </w:r>
+      <w:r>
+        <w:t xml:space="preserve"> a special effect</w:t>
+      </w:r>
+      <w:r>
+        <w:t>, usually to an</w:t>
+      </w:r>
+      <w:r>
+        <w:t xml:space="preserve"> enemy, with a trigger</w:t>
+      </w:r>
+    </w:p>
+    <w:p>
+      <w:pPr>
+        <w:pStyle w:val="ListParagraph"/>
+        <w:numPr>
+          <w:ilvl w:val="1"/>
+          <w:numId w:val="5"/>
+        </w:numPr>
+      </w:pPr>
+      <w:r>
+        <w:t>Knight token(s)</w:t>
+      </w:r>
+    </w:p>
+    <w:p>
+      <w:pPr>
+        <w:pStyle w:val="ListParagraph"/>
+        <w:numPr>
+          <w:ilvl w:val="2"/>
+          <w:numId w:val="5"/>
+        </w:numPr>
+      </w:pPr>
+      <w:r>
+        <w:t xml:space="preserve">Cowardice token: </w:t>
+      </w:r>
+      <w:r>
+        <w:t xml:space="preserve">applied at any time in a character turn, on an enemy at close range. Can be </w:t>
+      </w:r>
+      <w:r>
+        <w:t xml:space="preserve">triggered </w:t>
+      </w:r>
+      <w:r>
+        <w:t xml:space="preserve">(and then removed) </w:t>
+      </w:r>
+      <w:r>
+        <w:t>by damage being dealt</w:t>
+      </w:r>
+      <w:r>
+        <w:t xml:space="preserve"> to the enemy, </w:t>
+      </w:r>
+      <w:r>
+        <w:t>push</w:t>
+      </w:r>
+      <w:r>
+        <w:t>ing them back</w:t>
+      </w:r>
+      <w:r>
+        <w:t xml:space="preserve"> a range increment and tap</w:t>
+      </w:r>
+      <w:r>
+        <w:t>ping</w:t>
+      </w:r>
+      <w:r>
+        <w:t xml:space="preserve"> them</w:t>
+      </w:r>
+    </w:p>
+    <w:p>
+      <w:pPr>
+        <w:pStyle w:val="ListParagraph"/>
+        <w:numPr>
+          <w:ilvl w:val="1"/>
+          <w:numId w:val="5"/>
+        </w:numPr>
+      </w:pPr>
+      <w:r>
+        <w:t>Engineer Token(s)</w:t>
+      </w:r>
+    </w:p>
+    <w:p>
+      <w:pPr>
+        <w:pStyle w:val="ListParagraph"/>
+        <w:numPr>
+          <w:ilvl w:val="2"/>
+          <w:numId w:val="5"/>
+        </w:numPr>
+      </w:pPr>
+      <w:r>
+        <w:t xml:space="preserve">Caltrops token: applied at any time in character turn, on the </w:t>
+      </w:r>
+      <w:proofErr w:type="gramStart"/>
+      <w:r>
+        <w:t>close range</w:t>
+      </w:r>
+      <w:proofErr w:type="gramEnd"/>
+      <w:r>
+        <w:t xml:space="preserve"> band. Can be triggered (and then removed) at will during any subsequent character turn, dealing 1 damage to a random enemy in range band.</w:t>
+      </w:r>
+    </w:p>
+    <w:p>
+      <w:pPr>
+        <w:pStyle w:val="ListParagraph"/>
+        <w:numPr>
+          <w:ilvl w:val="2"/>
+          <w:numId w:val="5"/>
+        </w:numPr>
+      </w:pPr>
+      <w:r>
+        <w:t xml:space="preserve">Wall Token: applied at any time in character turn, on the wall (special). </w:t>
+      </w:r>
+      <w:r>
+        <w:t>Can be triggered (and then removed)</w:t>
+      </w:r>
+      <w:r>
+        <w:t xml:space="preserve"> at will during any subsequent character turn, recovering 1 health for the wall.</w:t>
+      </w:r>
+    </w:p>
+    <w:p>
+      <w:pPr>
+        <w:pStyle w:val="ListParagraph"/>
+        <w:numPr>
+          <w:ilvl w:val="1"/>
+          <w:numId w:val="5"/>
+        </w:numPr>
+      </w:pPr>
+      <w:r>
+        <w:t>Alchemist Token(s)</w:t>
+      </w:r>
+    </w:p>
+    <w:p>
+      <w:pPr>
+        <w:pStyle w:val="ListParagraph"/>
+        <w:numPr>
+          <w:ilvl w:val="2"/>
+          <w:numId w:val="5"/>
+        </w:numPr>
+      </w:pPr>
+      <w:r>
+        <w:t xml:space="preserve">Weaken Token: applied at any time in character turn, on enemy at close or medium range. Can be triggered (but </w:t>
+      </w:r>
+      <w:r>
+        <w:rPr>
+          <w:i/>
+          <w:iCs/>
+        </w:rPr>
+        <w:t>not</w:t>
+      </w:r>
+      <w:r>
+        <w:t xml:space="preserve"> removed) by damage being dealt to the enemy, tapping them</w:t>
+      </w:r>
+    </w:p>
+    <w:p>
+      <w:pPr>
+        <w:pStyle w:val="ListParagraph"/>
+        <w:numPr>
+          <w:ilvl w:val="1"/>
+          <w:numId w:val="5"/>
+        </w:numPr>
+      </w:pPr>
+      <w:r>
+        <w:t>Archer Token(s)</w:t>
+      </w:r>
+    </w:p>
+    <w:p>
+      <w:pPr>
+        <w:pStyle w:val="ListParagraph"/>
+        <w:numPr>
+          <w:ilvl w:val="2"/>
+          <w:numId w:val="5"/>
+        </w:numPr>
+      </w:pPr>
+      <w:r>
+        <w:t xml:space="preserve">#### Token: applied at any time in character turn, on enemy at any range. Can be triggered (but </w:t>
+      </w:r>
+      <w:r>
+        <w:rPr>
+          <w:i/>
+          <w:iCs/>
+        </w:rPr>
+        <w:t>not</w:t>
+      </w:r>
+      <w:r>
+        <w:t xml:space="preserve"> removed) by damage being dealt to enemy, apply an additional point of damage</w:t>
+      </w:r>
+    </w:p>
+    <w:p>
+      <w:pPr>
+        <w:pStyle w:val="ListParagraph"/>
+        <w:numPr>
+          <w:ilvl w:val="0"/>
+          <w:numId w:val="5"/>
+        </w:numPr>
+      </w:pPr>
+      <w:r>
+        <w:t xml:space="preserve">Defending the wall </w:t>
+      </w:r>
+      <w:r>
+        <w:rPr>
+          <w:b/>
+          <w:bCs/>
+        </w:rPr>
+        <w:t>(Robin’s note: is this too complicated, tracking multiple character’s health? Is it worth having for what flexibility it gives? Maybe it can be a variant rule, but not the default?)</w:t>
+      </w:r>
+    </w:p>
+    <w:p>
+      <w:pPr>
+        <w:pStyle w:val="ListParagraph"/>
+        <w:numPr>
+          <w:ilvl w:val="1"/>
+          <w:numId w:val="5"/>
+        </w:numPr>
+      </w:pPr>
+      <w:r>
+        <w:t>Players can decide to place their character in front of the wall before the enemy’s turn</w:t>
+      </w:r>
+    </w:p>
+    <w:p>
+      <w:pPr>
+        <w:pStyle w:val="ListParagraph"/>
+        <w:numPr>
+          <w:ilvl w:val="1"/>
+          <w:numId w:val="5"/>
+        </w:numPr>
+      </w:pPr>
+      <w:r>
+        <w:t>During that enemy’s turn, all damage that would hit the wall instead hits the character</w:t>
+      </w:r>
+    </w:p>
+    <w:p>
+      <w:pPr>
+        <w:pStyle w:val="ListParagraph"/>
+        <w:numPr>
+          <w:ilvl w:val="1"/>
+          <w:numId w:val="5"/>
+        </w:numPr>
+      </w:pPr>
+      <w:r>
+        <w:t xml:space="preserve">Damage </w:t>
+      </w:r>
+      <w:r>
+        <w:t xml:space="preserve">always </w:t>
+      </w:r>
+      <w:r>
+        <w:t xml:space="preserve">goes away </w:t>
+      </w:r>
+      <w:proofErr w:type="gramStart"/>
+      <w:r>
+        <w:t xml:space="preserve">a </w:t>
+      </w:r>
+      <w:r>
+        <w:t xml:space="preserve">2 </w:t>
+      </w:r>
+      <w:r>
+        <w:t>turn</w:t>
+      </w:r>
+      <w:r>
+        <w:t>s</w:t>
+      </w:r>
+      <w:proofErr w:type="gramEnd"/>
+      <w:r>
+        <w:t xml:space="preserve"> after being dealt to a character</w:t>
+      </w:r>
+      <w:r>
+        <w:t>. Example:</w:t>
+      </w:r>
+    </w:p>
+    <w:p>
+      <w:pPr>
+        <w:pStyle w:val="ListParagraph"/>
+        <w:numPr>
+          <w:ilvl w:val="2"/>
+          <w:numId w:val="5"/>
+        </w:numPr>
+      </w:pPr>
+      <w:r>
+        <w:lastRenderedPageBreak/>
+        <w:t xml:space="preserve">Round X, character turn, knight with 25 health defends the wall. </w:t>
+      </w:r>
+    </w:p>
+    <w:p>
+      <w:pPr>
+        <w:pStyle w:val="ListParagraph"/>
+        <w:numPr>
+          <w:ilvl w:val="2"/>
+          <w:numId w:val="5"/>
+        </w:numPr>
+      </w:pPr>
+      <w:r>
+        <w:t>Round X, enemy turn, 10 damage directed at the wall goes to the knight instead: wall takes 0 damage, knight is at 15 health</w:t>
+      </w:r>
+    </w:p>
+    <w:p>
+      <w:pPr>
+        <w:pStyle w:val="ListParagraph"/>
+        <w:numPr>
+          <w:ilvl w:val="2"/>
+          <w:numId w:val="5"/>
+        </w:numPr>
+      </w:pPr>
+      <w:r>
+        <w:t>Round X + 1, character turn, knight does not defend the wall</w:t>
+      </w:r>
+    </w:p>
+    <w:p>
+      <w:pPr>
+        <w:pStyle w:val="ListParagraph"/>
+        <w:numPr>
+          <w:ilvl w:val="2"/>
+          <w:numId w:val="5"/>
+        </w:numPr>
+      </w:pPr>
+      <w:r>
+        <w:t>Round X + 1, enemy turn, some damage might make its way to the wall</w:t>
+      </w:r>
+    </w:p>
+    <w:p>
+      <w:pPr>
+        <w:pStyle w:val="ListParagraph"/>
+        <w:numPr>
+          <w:ilvl w:val="2"/>
+          <w:numId w:val="5"/>
+        </w:numPr>
+      </w:pPr>
+      <w:r>
+        <w:t xml:space="preserve">Round X+2, character turn, knight </w:t>
+      </w:r>
+      <w:r>
+        <w:t xml:space="preserve">regains the </w:t>
+      </w:r>
+      <w:proofErr w:type="gramStart"/>
+      <w:r>
+        <w:t>10 health</w:t>
+      </w:r>
+      <w:proofErr w:type="gramEnd"/>
+      <w:r>
+        <w:t xml:space="preserve"> lost, and is at 25 health (full)</w:t>
+      </w:r>
+    </w:p>
+    <w:p>
+      <w:pPr>
+        <w:pStyle w:val="ListParagraph"/>
+        <w:numPr>
+          <w:ilvl w:val="1"/>
+          <w:numId w:val="5"/>
+        </w:numPr>
+      </w:pPr>
+      <w:r>
+        <w:t>Example 2 of the above:</w:t>
+      </w:r>
+    </w:p>
+    <w:p>
+      <w:pPr>
+        <w:pStyle w:val="ListParagraph"/>
+        <w:numPr>
+          <w:ilvl w:val="2"/>
+          <w:numId w:val="5"/>
+        </w:numPr>
+      </w:pPr>
+      <w:r>
+        <w:t xml:space="preserve">Round X, character turn, knight with 25 health defends the wall. </w:t>
+      </w:r>
+    </w:p>
+    <w:p>
+      <w:pPr>
+        <w:pStyle w:val="ListParagraph"/>
+        <w:numPr>
+          <w:ilvl w:val="2"/>
+          <w:numId w:val="5"/>
+        </w:numPr>
+      </w:pPr>
+      <w:r>
+        <w:t>Round X, enemy turn, 10 damage directed at the wall goes to the knight instead: wall takes 0 damage, knight is at 15 health</w:t>
+      </w:r>
+    </w:p>
+    <w:p>
+      <w:pPr>
+        <w:pStyle w:val="ListParagraph"/>
+        <w:numPr>
+          <w:ilvl w:val="2"/>
+          <w:numId w:val="5"/>
+        </w:numPr>
+      </w:pPr>
+      <w:r>
+        <w:t xml:space="preserve">Round X + 1, character turn, knight </w:t>
+      </w:r>
+      <w:r>
+        <w:t>defends the wall again</w:t>
+      </w:r>
+    </w:p>
+    <w:p>
+      <w:pPr>
+        <w:pStyle w:val="ListParagraph"/>
+        <w:numPr>
+          <w:ilvl w:val="2"/>
+          <w:numId w:val="5"/>
+        </w:numPr>
+      </w:pPr>
+      <w:r>
+        <w:t xml:space="preserve">Round X + 1, enemy turn, </w:t>
+      </w:r>
+      <w:r>
+        <w:t>8 damage directed at the wall goes to the knight instead, again: wall takes 0 damage, knight is at 7 health</w:t>
+      </w:r>
+    </w:p>
+    <w:p>
+      <w:pPr>
+        <w:pStyle w:val="ListParagraph"/>
+        <w:numPr>
+          <w:ilvl w:val="2"/>
+          <w:numId w:val="5"/>
+        </w:numPr>
+      </w:pPr>
+      <w:r>
+        <w:t xml:space="preserve">Round X+2, character turn, knight regains the </w:t>
+      </w:r>
+      <w:proofErr w:type="gramStart"/>
+      <w:r>
+        <w:t>10 health</w:t>
+      </w:r>
+      <w:proofErr w:type="gramEnd"/>
+      <w:r>
+        <w:t xml:space="preserve"> lost, and is at </w:t>
+      </w:r>
+      <w:r>
+        <w:t>17</w:t>
+      </w:r>
+      <w:r>
+        <w:t xml:space="preserve"> health</w:t>
+      </w:r>
+    </w:p>
+    <w:p>
+      <w:pPr>
+        <w:pStyle w:val="ListParagraph"/>
+        <w:numPr>
+          <w:ilvl w:val="1"/>
+          <w:numId w:val="5"/>
+        </w:numPr>
+      </w:pPr>
+      <w:r>
+        <w:t>If damage surpasses the character’s max health, they cannot take actions in the following character’s turn. Subsequent damage then goes to damage the wall. Example:</w:t>
+      </w:r>
+    </w:p>
+    <w:p>
+      <w:pPr>
+        <w:pStyle w:val="ListParagraph"/>
+        <w:numPr>
+          <w:ilvl w:val="2"/>
+          <w:numId w:val="5"/>
+        </w:numPr>
+      </w:pPr>
+      <w:r>
+        <w:t>Round X, character turn, knight with 25 health defends the wall.</w:t>
+      </w:r>
+    </w:p>
+    <w:p>
+      <w:pPr>
+        <w:pStyle w:val="ListParagraph"/>
+        <w:numPr>
+          <w:ilvl w:val="2"/>
+          <w:numId w:val="5"/>
+        </w:numPr>
+      </w:pPr>
+      <w:r>
+        <w:t>Round X, enemy turn, 30 damage directed at the wall first goes to the knight: wall takes 5 damage, knight is at 0 health</w:t>
+      </w:r>
+    </w:p>
+    <w:p>
+      <w:pPr>
+        <w:pStyle w:val="ListParagraph"/>
+        <w:numPr>
+          <w:ilvl w:val="2"/>
+          <w:numId w:val="5"/>
+        </w:numPr>
+      </w:pPr>
+      <w:r>
+        <w:t>Round X + 1, character turn, knight takes no action</w:t>
+      </w:r>
+    </w:p>
+    <w:p>
+      <w:pPr>
+        <w:pStyle w:val="ListParagraph"/>
+        <w:numPr>
+          <w:ilvl w:val="2"/>
+          <w:numId w:val="5"/>
+        </w:numPr>
+      </w:pPr>
+      <w:r>
+        <w:t>Round X + 1, enemy turn, some damage might make its way to the wall</w:t>
+      </w:r>
+    </w:p>
+    <w:p>
+      <w:pPr>
+        <w:pStyle w:val="ListParagraph"/>
+        <w:numPr>
+          <w:ilvl w:val="2"/>
+          <w:numId w:val="5"/>
+        </w:numPr>
+      </w:pPr>
+      <w:r>
+        <w:t xml:space="preserve">Round X + 2, </w:t>
+      </w:r>
+      <w:r>
+        <w:t xml:space="preserve">character turn, knight regains the </w:t>
+      </w:r>
+      <w:proofErr w:type="gramStart"/>
+      <w:r>
+        <w:t>25</w:t>
+      </w:r>
+      <w:r>
+        <w:t xml:space="preserve"> health</w:t>
+      </w:r>
+      <w:proofErr w:type="gramEnd"/>
+      <w:r>
+        <w:t xml:space="preserve"> lost, and is at 25 health</w:t>
+      </w:r>
+      <w:r>
+        <w:t xml:space="preserve"> (full)</w:t>
+      </w:r>
     </w:p>
     <w:p/>
+    <w:p>
+      <w:pPr>
+        <w:pStyle w:val="Heading1"/>
+      </w:pPr>
+      <w:r>
+        <w:lastRenderedPageBreak/>
+        <w:t>Sample Board Layout</w:t>
+      </w:r>
+    </w:p>
+    <w:p>
+      <w:r>
+        <w:lastRenderedPageBreak/>
+        <w:drawing>
+          <wp:inline distT="0" distB="0" distL="0" distR="0" wp14:anchorId="531F2086" wp14:editId="6C2F993B">
+            <wp:extent cx="5806440" cy="8229600"/>
+            <wp:effectExtent l="0" t="0" r="3810" b="0"/>
+            <wp:docPr id="648182386" name="Picture 1"/>
+            <wp:cNvGraphicFramePr>
+              <a:graphicFrameLocks xmlns:a="http://schemas.openxmlformats.org/drawingml/2006/main" noChangeAspect="1"/>
+            </wp:cNvGraphicFramePr>
+            <a:graphic xmlns:a="http://schemas.openxmlformats.org/drawingml/2006/main">
+              <a:graphicData uri="http://schemas.openxmlformats.org/drawingml/2006/picture">
+                <pic:pic xmlns:pic="http://schemas.openxmlformats.org/drawingml/2006/picture">
+                  <pic:nvPicPr>
+                    <pic:cNvPr id="648182386" name=""/>
+                    <pic:cNvPicPr/>
+                  </pic:nvPicPr>
+                  <pic:blipFill>
+                    <a:blip r:embed="rId6"/>
+                    <a:stretch>
+                      <a:fillRect/>
+                    </a:stretch>
+                  </pic:blipFill>
+                  <pic:spPr>
+                    <a:xfrm>
+                      <a:off x="0" y="0"/>
+                      <a:ext cx="5806440" cy="8229600"/>
+                    </a:xfrm>
+                    <a:prstGeom prst="rect">
+                      <a:avLst/>
+                    </a:prstGeom>
+                  </pic:spPr>
+                </pic:pic>
+              </a:graphicData>
+            </a:graphic>
+          </wp:inline>
+        </w:drawing>
+      </w:r>
+    </w:p>
     <w:sectPr>
       <w:pgSz w:w="12240" w:h="15840"/>
       <w:pgMar w:top="1440" w:right="1440" w:bottom="1440" w:left="1440" w:header="720" w:footer="720" w:gutter="0"/>
@@ -47,6 +1205,591 @@
     </w:sectPr>
   </w:body>
 </w:document>
+</file>
+
+<file path=word/numbering.xml><?xml version="1.0" encoding="utf-8"?>
+<w:numbering xmlns:wpc="http://schemas.microsoft.com/office/word/2010/wordprocessingCanvas" xmlns:cx="http://schemas.microsoft.com/office/drawing/2014/chartex" xmlns:cx1="http://schemas.microsoft.com/office/drawing/2015/9/8/chartex" xmlns:cx2="http://schemas.microsoft.com/office/drawing/2015/10/21/chartex" xmlns:cx3="http://schemas.microsoft.com/office/drawing/2016/5/9/chartex" xmlns:cx4="http://schemas.microsoft.com/office/drawing/2016/5/10/chartex" xmlns:cx5="http://schemas.microsoft.com/office/drawing/2016/5/11/chartex" xmlns:cx6="http://schemas.microsoft.com/office/drawing/2016/5/12/chartex" xmlns:cx7="http://schemas.microsoft.com/office/drawing/2016/5/13/chartex" xmlns:cx8="http://schemas.microsoft.com/office/drawing/2016/5/14/chartex" xmlns:mc="http://schemas.openxmlformats.org/markup-compatibility/2006" xmlns:aink="http://schemas.microsoft.com/office/drawing/2016/ink" xmlns:am3d="http://schemas.microsoft.com/office/drawing/2017/model3d" xmlns:o="urn:schemas-microsoft-com:office:office" xmlns:oel="http://schemas.microsoft.com/office/2019/extlst" xmlns:r="http://schemas.openxmlformats.org/officeDocument/2006/relationships" xmlns:m="http://schemas.openxmlformats.org/officeDocument/2006/math" xmlns:v="urn:schemas-microsoft-com:vml" xmlns:wp14="http://schemas.microsoft.com/office/word/2010/wordprocessingDrawing" xmlns:wp="http://schemas.openxmlformats.org/drawingml/2006/wordprocessingDrawing" xmlns:w10="urn:schemas-microsoft-com:office:word" xmlns:w="http://schemas.openxmlformats.org/wordprocessingml/2006/main" xmlns:w14="http://schemas.microsoft.com/office/word/2010/wordml" xmlns:w15="http://schemas.microsoft.com/office/word/2012/wordml" xmlns:w16cex="http://schemas.microsoft.com/office/word/2018/wordml/cex" xmlns:w16cid="http://schemas.microsoft.com/office/word/2016/wordml/cid" xmlns:w16="http://schemas.microsoft.com/office/word/2018/wordml" xmlns:w16du="http://schemas.microsoft.com/office/word/2023/wordml/word16du" xmlns:w16sdtdh="http://schemas.microsoft.com/office/word/2020/wordml/sdtdatahash" xmlns:w16se="http://schemas.microsoft.com/office/word/2015/wordml/symex" xmlns:wpg="http://schemas.microsoft.com/office/word/2010/wordprocessingGroup" xmlns:wpi="http://schemas.microsoft.com/office/word/2010/wordprocessingInk" xmlns:wne="http://schemas.microsoft.com/office/word/2006/wordml" xmlns:wps="http://schemas.microsoft.com/office/word/2010/wordprocessingShape" mc:Ignorable="w14 w15 w16se w16cid w16 w16cex w16sdtdh wp14">
+  <w:abstractNum w:abstractNumId="0" w15:restartNumberingAfterBreak="0">
+    <w:nsid w:val="150C2541"/>
+    <w:multiLevelType w:val="hybridMultilevel"/>
+    <w:tmpl w:val="EF5675F0"/>
+    <w:lvl w:ilvl="0" w:tplc="04090001">
+      <w:start w:val="1"/>
+      <w:numFmt w:val="bullet"/>
+      <w:lvlText w:val=""/>
+      <w:lvlJc w:val="left"/>
+      <w:pPr>
+        <w:ind w:left="720" w:hanging="360"/>
+      </w:pPr>
+      <w:rPr>
+        <w:rFonts w:ascii="Symbol" w:hAnsi="Symbol" w:hint="default"/>
+      </w:rPr>
+    </w:lvl>
+    <w:lvl w:ilvl="1" w:tplc="04090003">
+      <w:start w:val="1"/>
+      <w:numFmt w:val="bullet"/>
+      <w:lvlText w:val="o"/>
+      <w:lvlJc w:val="left"/>
+      <w:pPr>
+        <w:ind w:left="1440" w:hanging="360"/>
+      </w:pPr>
+      <w:rPr>
+        <w:rFonts w:ascii="Courier New" w:hAnsi="Courier New" w:cs="Courier New" w:hint="default"/>
+      </w:rPr>
+    </w:lvl>
+    <w:lvl w:ilvl="2" w:tplc="04090005" w:tentative="1">
+      <w:start w:val="1"/>
+      <w:numFmt w:val="bullet"/>
+      <w:lvlText w:val=""/>
+      <w:lvlJc w:val="left"/>
+      <w:pPr>
+        <w:ind w:left="2160" w:hanging="360"/>
+      </w:pPr>
+      <w:rPr>
+        <w:rFonts w:ascii="Wingdings" w:hAnsi="Wingdings" w:hint="default"/>
+      </w:rPr>
+    </w:lvl>
+    <w:lvl w:ilvl="3" w:tplc="04090001" w:tentative="1">
+      <w:start w:val="1"/>
+      <w:numFmt w:val="bullet"/>
+      <w:lvlText w:val=""/>
+      <w:lvlJc w:val="left"/>
+      <w:pPr>
+        <w:ind w:left="2880" w:hanging="360"/>
+      </w:pPr>
+      <w:rPr>
+        <w:rFonts w:ascii="Symbol" w:hAnsi="Symbol" w:hint="default"/>
+      </w:rPr>
+    </w:lvl>
+    <w:lvl w:ilvl="4" w:tplc="04090003" w:tentative="1">
+      <w:start w:val="1"/>
+      <w:numFmt w:val="bullet"/>
+      <w:lvlText w:val="o"/>
+      <w:lvlJc w:val="left"/>
+      <w:pPr>
+        <w:ind w:left="3600" w:hanging="360"/>
+      </w:pPr>
+      <w:rPr>
+        <w:rFonts w:ascii="Courier New" w:hAnsi="Courier New" w:cs="Courier New" w:hint="default"/>
+      </w:rPr>
+    </w:lvl>
+    <w:lvl w:ilvl="5" w:tplc="04090005" w:tentative="1">
+      <w:start w:val="1"/>
+      <w:numFmt w:val="bullet"/>
+      <w:lvlText w:val=""/>
+      <w:lvlJc w:val="left"/>
+      <w:pPr>
+        <w:ind w:left="4320" w:hanging="360"/>
+      </w:pPr>
+      <w:rPr>
+        <w:rFonts w:ascii="Wingdings" w:hAnsi="Wingdings" w:hint="default"/>
+      </w:rPr>
+    </w:lvl>
+    <w:lvl w:ilvl="6" w:tplc="04090001" w:tentative="1">
+      <w:start w:val="1"/>
+      <w:numFmt w:val="bullet"/>
+      <w:lvlText w:val=""/>
+      <w:lvlJc w:val="left"/>
+      <w:pPr>
+        <w:ind w:left="5040" w:hanging="360"/>
+      </w:pPr>
+      <w:rPr>
+        <w:rFonts w:ascii="Symbol" w:hAnsi="Symbol" w:hint="default"/>
+      </w:rPr>
+    </w:lvl>
+    <w:lvl w:ilvl="7" w:tplc="04090003" w:tentative="1">
+      <w:start w:val="1"/>
+      <w:numFmt w:val="bullet"/>
+      <w:lvlText w:val="o"/>
+      <w:lvlJc w:val="left"/>
+      <w:pPr>
+        <w:ind w:left="5760" w:hanging="360"/>
+      </w:pPr>
+      <w:rPr>
+        <w:rFonts w:ascii="Courier New" w:hAnsi="Courier New" w:cs="Courier New" w:hint="default"/>
+      </w:rPr>
+    </w:lvl>
+    <w:lvl w:ilvl="8" w:tplc="04090005" w:tentative="1">
+      <w:start w:val="1"/>
+      <w:numFmt w:val="bullet"/>
+      <w:lvlText w:val=""/>
+      <w:lvlJc w:val="left"/>
+      <w:pPr>
+        <w:ind w:left="6480" w:hanging="360"/>
+      </w:pPr>
+      <w:rPr>
+        <w:rFonts w:ascii="Wingdings" w:hAnsi="Wingdings" w:hint="default"/>
+      </w:rPr>
+    </w:lvl>
+  </w:abstractNum>
+  <w:abstractNum w:abstractNumId="1" w15:restartNumberingAfterBreak="0">
+    <w:nsid w:val="1C9F46EB"/>
+    <w:multiLevelType w:val="hybridMultilevel"/>
+    <w:tmpl w:val="5E6EFB94"/>
+    <w:lvl w:ilvl="0" w:tplc="04090001">
+      <w:start w:val="1"/>
+      <w:numFmt w:val="bullet"/>
+      <w:lvlText w:val=""/>
+      <w:lvlJc w:val="left"/>
+      <w:pPr>
+        <w:ind w:left="720" w:hanging="360"/>
+      </w:pPr>
+      <w:rPr>
+        <w:rFonts w:ascii="Symbol" w:hAnsi="Symbol" w:hint="default"/>
+      </w:rPr>
+    </w:lvl>
+    <w:lvl w:ilvl="1" w:tplc="04090003" w:tentative="1">
+      <w:start w:val="1"/>
+      <w:numFmt w:val="bullet"/>
+      <w:lvlText w:val="o"/>
+      <w:lvlJc w:val="left"/>
+      <w:pPr>
+        <w:ind w:left="1440" w:hanging="360"/>
+      </w:pPr>
+      <w:rPr>
+        <w:rFonts w:ascii="Courier New" w:hAnsi="Courier New" w:cs="Courier New" w:hint="default"/>
+      </w:rPr>
+    </w:lvl>
+    <w:lvl w:ilvl="2" w:tplc="04090005" w:tentative="1">
+      <w:start w:val="1"/>
+      <w:numFmt w:val="bullet"/>
+      <w:lvlText w:val=""/>
+      <w:lvlJc w:val="left"/>
+      <w:pPr>
+        <w:ind w:left="2160" w:hanging="360"/>
+      </w:pPr>
+      <w:rPr>
+        <w:rFonts w:ascii="Wingdings" w:hAnsi="Wingdings" w:hint="default"/>
+      </w:rPr>
+    </w:lvl>
+    <w:lvl w:ilvl="3" w:tplc="04090001" w:tentative="1">
+      <w:start w:val="1"/>
+      <w:numFmt w:val="bullet"/>
+      <w:lvlText w:val=""/>
+      <w:lvlJc w:val="left"/>
+      <w:pPr>
+        <w:ind w:left="2880" w:hanging="360"/>
+      </w:pPr>
+      <w:rPr>
+        <w:rFonts w:ascii="Symbol" w:hAnsi="Symbol" w:hint="default"/>
+      </w:rPr>
+    </w:lvl>
+    <w:lvl w:ilvl="4" w:tplc="04090003" w:tentative="1">
+      <w:start w:val="1"/>
+      <w:numFmt w:val="bullet"/>
+      <w:lvlText w:val="o"/>
+      <w:lvlJc w:val="left"/>
+      <w:pPr>
+        <w:ind w:left="3600" w:hanging="360"/>
+      </w:pPr>
+      <w:rPr>
+        <w:rFonts w:ascii="Courier New" w:hAnsi="Courier New" w:cs="Courier New" w:hint="default"/>
+      </w:rPr>
+    </w:lvl>
+    <w:lvl w:ilvl="5" w:tplc="04090005" w:tentative="1">
+      <w:start w:val="1"/>
+      <w:numFmt w:val="bullet"/>
+      <w:lvlText w:val=""/>
+      <w:lvlJc w:val="left"/>
+      <w:pPr>
+        <w:ind w:left="4320" w:hanging="360"/>
+      </w:pPr>
+      <w:rPr>
+        <w:rFonts w:ascii="Wingdings" w:hAnsi="Wingdings" w:hint="default"/>
+      </w:rPr>
+    </w:lvl>
+    <w:lvl w:ilvl="6" w:tplc="04090001" w:tentative="1">
+      <w:start w:val="1"/>
+      <w:numFmt w:val="bullet"/>
+      <w:lvlText w:val=""/>
+      <w:lvlJc w:val="left"/>
+      <w:pPr>
+        <w:ind w:left="5040" w:hanging="360"/>
+      </w:pPr>
+      <w:rPr>
+        <w:rFonts w:ascii="Symbol" w:hAnsi="Symbol" w:hint="default"/>
+      </w:rPr>
+    </w:lvl>
+    <w:lvl w:ilvl="7" w:tplc="04090003" w:tentative="1">
+      <w:start w:val="1"/>
+      <w:numFmt w:val="bullet"/>
+      <w:lvlText w:val="o"/>
+      <w:lvlJc w:val="left"/>
+      <w:pPr>
+        <w:ind w:left="5760" w:hanging="360"/>
+      </w:pPr>
+      <w:rPr>
+        <w:rFonts w:ascii="Courier New" w:hAnsi="Courier New" w:cs="Courier New" w:hint="default"/>
+      </w:rPr>
+    </w:lvl>
+    <w:lvl w:ilvl="8" w:tplc="04090005" w:tentative="1">
+      <w:start w:val="1"/>
+      <w:numFmt w:val="bullet"/>
+      <w:lvlText w:val=""/>
+      <w:lvlJc w:val="left"/>
+      <w:pPr>
+        <w:ind w:left="6480" w:hanging="360"/>
+      </w:pPr>
+      <w:rPr>
+        <w:rFonts w:ascii="Wingdings" w:hAnsi="Wingdings" w:hint="default"/>
+      </w:rPr>
+    </w:lvl>
+  </w:abstractNum>
+  <w:abstractNum w:abstractNumId="2" w15:restartNumberingAfterBreak="0">
+    <w:nsid w:val="2DA96BD0"/>
+    <w:multiLevelType w:val="hybridMultilevel"/>
+    <w:tmpl w:val="91284CE8"/>
+    <w:lvl w:ilvl="0" w:tplc="04090001">
+      <w:start w:val="1"/>
+      <w:numFmt w:val="bullet"/>
+      <w:lvlText w:val=""/>
+      <w:lvlJc w:val="left"/>
+      <w:pPr>
+        <w:ind w:left="1440" w:hanging="360"/>
+      </w:pPr>
+      <w:rPr>
+        <w:rFonts w:ascii="Symbol" w:hAnsi="Symbol" w:hint="default"/>
+      </w:rPr>
+    </w:lvl>
+    <w:lvl w:ilvl="1" w:tplc="04090003" w:tentative="1">
+      <w:start w:val="1"/>
+      <w:numFmt w:val="bullet"/>
+      <w:lvlText w:val="o"/>
+      <w:lvlJc w:val="left"/>
+      <w:pPr>
+        <w:ind w:left="2160" w:hanging="360"/>
+      </w:pPr>
+      <w:rPr>
+        <w:rFonts w:ascii="Courier New" w:hAnsi="Courier New" w:cs="Courier New" w:hint="default"/>
+      </w:rPr>
+    </w:lvl>
+    <w:lvl w:ilvl="2" w:tplc="04090005" w:tentative="1">
+      <w:start w:val="1"/>
+      <w:numFmt w:val="bullet"/>
+      <w:lvlText w:val=""/>
+      <w:lvlJc w:val="left"/>
+      <w:pPr>
+        <w:ind w:left="2880" w:hanging="360"/>
+      </w:pPr>
+      <w:rPr>
+        <w:rFonts w:ascii="Wingdings" w:hAnsi="Wingdings" w:hint="default"/>
+      </w:rPr>
+    </w:lvl>
+    <w:lvl w:ilvl="3" w:tplc="04090001" w:tentative="1">
+      <w:start w:val="1"/>
+      <w:numFmt w:val="bullet"/>
+      <w:lvlText w:val=""/>
+      <w:lvlJc w:val="left"/>
+      <w:pPr>
+        <w:ind w:left="3600" w:hanging="360"/>
+      </w:pPr>
+      <w:rPr>
+        <w:rFonts w:ascii="Symbol" w:hAnsi="Symbol" w:hint="default"/>
+      </w:rPr>
+    </w:lvl>
+    <w:lvl w:ilvl="4" w:tplc="04090003" w:tentative="1">
+      <w:start w:val="1"/>
+      <w:numFmt w:val="bullet"/>
+      <w:lvlText w:val="o"/>
+      <w:lvlJc w:val="left"/>
+      <w:pPr>
+        <w:ind w:left="4320" w:hanging="360"/>
+      </w:pPr>
+      <w:rPr>
+        <w:rFonts w:ascii="Courier New" w:hAnsi="Courier New" w:cs="Courier New" w:hint="default"/>
+      </w:rPr>
+    </w:lvl>
+    <w:lvl w:ilvl="5" w:tplc="04090005" w:tentative="1">
+      <w:start w:val="1"/>
+      <w:numFmt w:val="bullet"/>
+      <w:lvlText w:val=""/>
+      <w:lvlJc w:val="left"/>
+      <w:pPr>
+        <w:ind w:left="5040" w:hanging="360"/>
+      </w:pPr>
+      <w:rPr>
+        <w:rFonts w:ascii="Wingdings" w:hAnsi="Wingdings" w:hint="default"/>
+      </w:rPr>
+    </w:lvl>
+    <w:lvl w:ilvl="6" w:tplc="04090001" w:tentative="1">
+      <w:start w:val="1"/>
+      <w:numFmt w:val="bullet"/>
+      <w:lvlText w:val=""/>
+      <w:lvlJc w:val="left"/>
+      <w:pPr>
+        <w:ind w:left="5760" w:hanging="360"/>
+      </w:pPr>
+      <w:rPr>
+        <w:rFonts w:ascii="Symbol" w:hAnsi="Symbol" w:hint="default"/>
+      </w:rPr>
+    </w:lvl>
+    <w:lvl w:ilvl="7" w:tplc="04090003" w:tentative="1">
+      <w:start w:val="1"/>
+      <w:numFmt w:val="bullet"/>
+      <w:lvlText w:val="o"/>
+      <w:lvlJc w:val="left"/>
+      <w:pPr>
+        <w:ind w:left="6480" w:hanging="360"/>
+      </w:pPr>
+      <w:rPr>
+        <w:rFonts w:ascii="Courier New" w:hAnsi="Courier New" w:cs="Courier New" w:hint="default"/>
+      </w:rPr>
+    </w:lvl>
+    <w:lvl w:ilvl="8" w:tplc="04090005" w:tentative="1">
+      <w:start w:val="1"/>
+      <w:numFmt w:val="bullet"/>
+      <w:lvlText w:val=""/>
+      <w:lvlJc w:val="left"/>
+      <w:pPr>
+        <w:ind w:left="7200" w:hanging="360"/>
+      </w:pPr>
+      <w:rPr>
+        <w:rFonts w:ascii="Wingdings" w:hAnsi="Wingdings" w:hint="default"/>
+      </w:rPr>
+    </w:lvl>
+  </w:abstractNum>
+  <w:abstractNum w:abstractNumId="3" w15:restartNumberingAfterBreak="0">
+    <w:nsid w:val="336D0842"/>
+    <w:multiLevelType w:val="hybridMultilevel"/>
+    <w:tmpl w:val="071C41B2"/>
+    <w:lvl w:ilvl="0" w:tplc="04090001">
+      <w:start w:val="1"/>
+      <w:numFmt w:val="bullet"/>
+      <w:lvlText w:val=""/>
+      <w:lvlJc w:val="left"/>
+      <w:pPr>
+        <w:ind w:left="720" w:hanging="360"/>
+      </w:pPr>
+      <w:rPr>
+        <w:rFonts w:ascii="Symbol" w:hAnsi="Symbol" w:hint="default"/>
+      </w:rPr>
+    </w:lvl>
+    <w:lvl w:ilvl="1" w:tplc="04090003">
+      <w:start w:val="1"/>
+      <w:numFmt w:val="bullet"/>
+      <w:lvlText w:val="o"/>
+      <w:lvlJc w:val="left"/>
+      <w:pPr>
+        <w:ind w:left="1440" w:hanging="360"/>
+      </w:pPr>
+      <w:rPr>
+        <w:rFonts w:ascii="Courier New" w:hAnsi="Courier New" w:cs="Courier New" w:hint="default"/>
+      </w:rPr>
+    </w:lvl>
+    <w:lvl w:ilvl="2" w:tplc="04090005">
+      <w:start w:val="1"/>
+      <w:numFmt w:val="bullet"/>
+      <w:lvlText w:val=""/>
+      <w:lvlJc w:val="left"/>
+      <w:pPr>
+        <w:ind w:left="2160" w:hanging="360"/>
+      </w:pPr>
+      <w:rPr>
+        <w:rFonts w:ascii="Wingdings" w:hAnsi="Wingdings" w:hint="default"/>
+      </w:rPr>
+    </w:lvl>
+    <w:lvl w:ilvl="3" w:tplc="04090001" w:tentative="1">
+      <w:start w:val="1"/>
+      <w:numFmt w:val="bullet"/>
+      <w:lvlText w:val=""/>
+      <w:lvlJc w:val="left"/>
+      <w:pPr>
+        <w:ind w:left="2880" w:hanging="360"/>
+      </w:pPr>
+      <w:rPr>
+        <w:rFonts w:ascii="Symbol" w:hAnsi="Symbol" w:hint="default"/>
+      </w:rPr>
+    </w:lvl>
+    <w:lvl w:ilvl="4" w:tplc="04090003" w:tentative="1">
+      <w:start w:val="1"/>
+      <w:numFmt w:val="bullet"/>
+      <w:lvlText w:val="o"/>
+      <w:lvlJc w:val="left"/>
+      <w:pPr>
+        <w:ind w:left="3600" w:hanging="360"/>
+      </w:pPr>
+      <w:rPr>
+        <w:rFonts w:ascii="Courier New" w:hAnsi="Courier New" w:cs="Courier New" w:hint="default"/>
+      </w:rPr>
+    </w:lvl>
+    <w:lvl w:ilvl="5" w:tplc="04090005" w:tentative="1">
+      <w:start w:val="1"/>
+      <w:numFmt w:val="bullet"/>
+      <w:lvlText w:val=""/>
+      <w:lvlJc w:val="left"/>
+      <w:pPr>
+        <w:ind w:left="4320" w:hanging="360"/>
+      </w:pPr>
+      <w:rPr>
+        <w:rFonts w:ascii="Wingdings" w:hAnsi="Wingdings" w:hint="default"/>
+      </w:rPr>
+    </w:lvl>
+    <w:lvl w:ilvl="6" w:tplc="04090001" w:tentative="1">
+      <w:start w:val="1"/>
+      <w:numFmt w:val="bullet"/>
+      <w:lvlText w:val=""/>
+      <w:lvlJc w:val="left"/>
+      <w:pPr>
+        <w:ind w:left="5040" w:hanging="360"/>
+      </w:pPr>
+      <w:rPr>
+        <w:rFonts w:ascii="Symbol" w:hAnsi="Symbol" w:hint="default"/>
+      </w:rPr>
+    </w:lvl>
+    <w:lvl w:ilvl="7" w:tplc="04090003" w:tentative="1">
+      <w:start w:val="1"/>
+      <w:numFmt w:val="bullet"/>
+      <w:lvlText w:val="o"/>
+      <w:lvlJc w:val="left"/>
+      <w:pPr>
+        <w:ind w:left="5760" w:hanging="360"/>
+      </w:pPr>
+      <w:rPr>
+        <w:rFonts w:ascii="Courier New" w:hAnsi="Courier New" w:cs="Courier New" w:hint="default"/>
+      </w:rPr>
+    </w:lvl>
+    <w:lvl w:ilvl="8" w:tplc="04090005" w:tentative="1">
+      <w:start w:val="1"/>
+      <w:numFmt w:val="bullet"/>
+      <w:lvlText w:val=""/>
+      <w:lvlJc w:val="left"/>
+      <w:pPr>
+        <w:ind w:left="6480" w:hanging="360"/>
+      </w:pPr>
+      <w:rPr>
+        <w:rFonts w:ascii="Wingdings" w:hAnsi="Wingdings" w:hint="default"/>
+      </w:rPr>
+    </w:lvl>
+  </w:abstractNum>
+  <w:abstractNum w:abstractNumId="4" w15:restartNumberingAfterBreak="0">
+    <w:nsid w:val="606C4CD9"/>
+    <w:multiLevelType w:val="hybridMultilevel"/>
+    <w:tmpl w:val="70CE07A0"/>
+    <w:lvl w:ilvl="0" w:tplc="04090001">
+      <w:start w:val="1"/>
+      <w:numFmt w:val="bullet"/>
+      <w:lvlText w:val=""/>
+      <w:lvlJc w:val="left"/>
+      <w:pPr>
+        <w:ind w:left="720" w:hanging="360"/>
+      </w:pPr>
+      <w:rPr>
+        <w:rFonts w:ascii="Symbol" w:hAnsi="Symbol" w:hint="default"/>
+      </w:rPr>
+    </w:lvl>
+    <w:lvl w:ilvl="1" w:tplc="04090003">
+      <w:start w:val="1"/>
+      <w:numFmt w:val="bullet"/>
+      <w:lvlText w:val="o"/>
+      <w:lvlJc w:val="left"/>
+      <w:pPr>
+        <w:ind w:left="1440" w:hanging="360"/>
+      </w:pPr>
+      <w:rPr>
+        <w:rFonts w:ascii="Courier New" w:hAnsi="Courier New" w:cs="Courier New" w:hint="default"/>
+      </w:rPr>
+    </w:lvl>
+    <w:lvl w:ilvl="2" w:tplc="04090005">
+      <w:start w:val="1"/>
+      <w:numFmt w:val="bullet"/>
+      <w:lvlText w:val=""/>
+      <w:lvlJc w:val="left"/>
+      <w:pPr>
+        <w:ind w:left="2160" w:hanging="360"/>
+      </w:pPr>
+      <w:rPr>
+        <w:rFonts w:ascii="Wingdings" w:hAnsi="Wingdings" w:hint="default"/>
+      </w:rPr>
+    </w:lvl>
+    <w:lvl w:ilvl="3" w:tplc="04090001" w:tentative="1">
+      <w:start w:val="1"/>
+      <w:numFmt w:val="bullet"/>
+      <w:lvlText w:val=""/>
+      <w:lvlJc w:val="left"/>
+      <w:pPr>
+        <w:ind w:left="2880" w:hanging="360"/>
+      </w:pPr>
+      <w:rPr>
+        <w:rFonts w:ascii="Symbol" w:hAnsi="Symbol" w:hint="default"/>
+      </w:rPr>
+    </w:lvl>
+    <w:lvl w:ilvl="4" w:tplc="04090003" w:tentative="1">
+      <w:start w:val="1"/>
+      <w:numFmt w:val="bullet"/>
+      <w:lvlText w:val="o"/>
+      <w:lvlJc w:val="left"/>
+      <w:pPr>
+        <w:ind w:left="3600" w:hanging="360"/>
+      </w:pPr>
+      <w:rPr>
+        <w:rFonts w:ascii="Courier New" w:hAnsi="Courier New" w:cs="Courier New" w:hint="default"/>
+      </w:rPr>
+    </w:lvl>
+    <w:lvl w:ilvl="5" w:tplc="04090005" w:tentative="1">
+      <w:start w:val="1"/>
+      <w:numFmt w:val="bullet"/>
+      <w:lvlText w:val=""/>
+      <w:lvlJc w:val="left"/>
+      <w:pPr>
+        <w:ind w:left="4320" w:hanging="360"/>
+      </w:pPr>
+      <w:rPr>
+        <w:rFonts w:ascii="Wingdings" w:hAnsi="Wingdings" w:hint="default"/>
+      </w:rPr>
+    </w:lvl>
+    <w:lvl w:ilvl="6" w:tplc="04090001" w:tentative="1">
+      <w:start w:val="1"/>
+      <w:numFmt w:val="bullet"/>
+      <w:lvlText w:val=""/>
+      <w:lvlJc w:val="left"/>
+      <w:pPr>
+        <w:ind w:left="5040" w:hanging="360"/>
+      </w:pPr>
+      <w:rPr>
+        <w:rFonts w:ascii="Symbol" w:hAnsi="Symbol" w:hint="default"/>
+      </w:rPr>
+    </w:lvl>
+    <w:lvl w:ilvl="7" w:tplc="04090003" w:tentative="1">
+      <w:start w:val="1"/>
+      <w:numFmt w:val="bullet"/>
+      <w:lvlText w:val="o"/>
+      <w:lvlJc w:val="left"/>
+      <w:pPr>
+        <w:ind w:left="5760" w:hanging="360"/>
+      </w:pPr>
+      <w:rPr>
+        <w:rFonts w:ascii="Courier New" w:hAnsi="Courier New" w:cs="Courier New" w:hint="default"/>
+      </w:rPr>
+    </w:lvl>
+    <w:lvl w:ilvl="8" w:tplc="04090005" w:tentative="1">
+      <w:start w:val="1"/>
+      <w:numFmt w:val="bullet"/>
+      <w:lvlText w:val=""/>
+      <w:lvlJc w:val="left"/>
+      <w:pPr>
+        <w:ind w:left="6480" w:hanging="360"/>
+      </w:pPr>
+      <w:rPr>
+        <w:rFonts w:ascii="Wingdings" w:hAnsi="Wingdings" w:hint="default"/>
+      </w:rPr>
+    </w:lvl>
+  </w:abstractNum>
+  <w:num w:numId="1" w16cid:durableId="1117212774">
+    <w:abstractNumId w:val="2"/>
+  </w:num>
+  <w:num w:numId="2" w16cid:durableId="574586597">
+    <w:abstractNumId w:val="4"/>
+  </w:num>
+  <w:num w:numId="3" w16cid:durableId="1707679259">
+    <w:abstractNumId w:val="1"/>
+  </w:num>
+  <w:num w:numId="4" w16cid:durableId="1030767543">
+    <w:abstractNumId w:val="0"/>
+  </w:num>
+  <w:num w:numId="5" w16cid:durableId="1624775385">
+    <w:abstractNumId w:val="3"/>
+  </w:num>
+</w:numbering>
 </file>
 
 <file path=word/styles.xml><?xml version="1.0" encoding="utf-8"?>
@@ -448,6 +2191,27 @@
     <w:name w:val="Normal"/>
     <w:qFormat/>
   </w:style>
+  <w:style w:type="paragraph" w:styleId="Heading1">
+    <w:name w:val="heading 1"/>
+    <w:basedOn w:val="Normal"/>
+    <w:next w:val="Normal"/>
+    <w:link w:val="Heading1Char"/>
+    <w:uiPriority w:val="9"/>
+    <w:qFormat/>
+    <w:rsid w:val="007D3F99"/>
+    <w:pPr>
+      <w:keepNext/>
+      <w:keepLines/>
+      <w:spacing w:before="240" w:after="0"/>
+      <w:outlineLvl w:val="0"/>
+    </w:pPr>
+    <w:rPr>
+      <w:rFonts w:asciiTheme="majorHAnsi" w:eastAsiaTheme="majorEastAsia" w:hAnsiTheme="majorHAnsi" w:cstheme="majorBidi"/>
+      <w:color w:val="2F5496" w:themeColor="accent1" w:themeShade="BF"/>
+      <w:sz w:val="32"/>
+      <w:szCs w:val="32"/>
+    </w:rPr>
+  </w:style>
   <w:style w:type="character" w:default="1" w:styleId="DefaultParagraphFont">
     <w:name w:val="Default Paragraph Font"/>
     <w:uiPriority w:val="1"/>
@@ -508,6 +2272,30 @@
       <w:sz w:val="56"/>
       <w:szCs w:val="56"/>
     </w:rPr>
+  </w:style>
+  <w:style w:type="character" w:customStyle="1" w:styleId="Heading1Char">
+    <w:name w:val="Heading 1 Char"/>
+    <w:basedOn w:val="DefaultParagraphFont"/>
+    <w:link w:val="Heading1"/>
+    <w:uiPriority w:val="9"/>
+    <w:rsid w:val="007D3F99"/>
+    <w:rPr>
+      <w:rFonts w:asciiTheme="majorHAnsi" w:eastAsiaTheme="majorEastAsia" w:hAnsiTheme="majorHAnsi" w:cstheme="majorBidi"/>
+      <w:color w:val="2F5496" w:themeColor="accent1" w:themeShade="BF"/>
+      <w:sz w:val="32"/>
+      <w:szCs w:val="32"/>
+    </w:rPr>
+  </w:style>
+  <w:style w:type="paragraph" w:styleId="ListParagraph">
+    <w:name w:val="List Paragraph"/>
+    <w:basedOn w:val="Normal"/>
+    <w:uiPriority w:val="34"/>
+    <w:qFormat/>
+    <w:rsid w:val="007D3F99"/>
+    <w:pPr>
+      <w:ind w:left="720"/>
+      <w:contextualSpacing/>
+    </w:pPr>
   </w:style>
 </w:styles>
 </file>

</xml_diff>

<commit_message>
more details about tapping, specifically about character equipment
</commit_message>
<xml_diff>
--- a/Documents/Game Manual.docx
+++ b/Documents/Game Manual.docx
@@ -179,6 +179,9 @@
         <w:t xml:space="preserve">paper stands? </w:t>
       </w:r>
       <w:r>
+        <w:rPr>
+          <w:noProof/>
+        </w:rPr>
         <w:drawing>
           <wp:inline distT="0" distB="0" distL="0" distR="0" wp14:anchorId="529D8AC5" wp14:editId="1143B41D">
             <wp:extent cx="1473118" cy="495300"/>
@@ -506,6 +509,27 @@
       <w:r>
         <w:t>Something an enemy does</w:t>
       </w:r>
+      <w:r>
+        <w:t xml:space="preserve"> </w:t>
+      </w:r>
+    </w:p>
+    <w:p>
+      <w:pPr>
+        <w:pStyle w:val="ListParagraph"/>
+        <w:numPr>
+          <w:ilvl w:val="2"/>
+          <w:numId w:val="5"/>
+        </w:numPr>
+      </w:pPr>
+      <w:r>
+        <w:t xml:space="preserve">as well as </w:t>
+      </w:r>
+      <w:r>
+        <w:t xml:space="preserve">some character </w:t>
+      </w:r>
+      <w:r>
+        <w:t>equipment</w:t>
+      </w:r>
     </w:p>
     <w:p>
       <w:pPr>
@@ -516,7 +540,25 @@
         </w:numPr>
       </w:pPr>
       <w:r>
-        <w:t>Indicates they can perform no other action</w:t>
+        <w:t xml:space="preserve">Indicates </w:t>
+      </w:r>
+      <w:r>
+        <w:t>enemy</w:t>
+      </w:r>
+      <w:r>
+        <w:t xml:space="preserve"> can perform no other action</w:t>
+      </w:r>
+    </w:p>
+    <w:p>
+      <w:pPr>
+        <w:pStyle w:val="ListParagraph"/>
+        <w:numPr>
+          <w:ilvl w:val="2"/>
+          <w:numId w:val="5"/>
+        </w:numPr>
+      </w:pPr>
+      <w:r>
+        <w:t>or that character ability is on “cooldown” for a round</w:t>
       </w:r>
     </w:p>
     <w:p>
@@ -535,6 +577,21 @@
       <w:r>
         <w:t xml:space="preserve"> an enemy is tapped after they move or attack, for tracking which enemy has acted and which one is left to act</w:t>
       </w:r>
+      <w:r>
+        <w:t xml:space="preserve"> </w:t>
+      </w:r>
+    </w:p>
+    <w:p>
+      <w:pPr>
+        <w:pStyle w:val="ListParagraph"/>
+        <w:numPr>
+          <w:ilvl w:val="2"/>
+          <w:numId w:val="5"/>
+        </w:numPr>
+      </w:pPr>
+      <w:r>
+        <w:t>or tracking when an ability has been used</w:t>
+      </w:r>
     </w:p>
     <w:p>
       <w:pPr>
@@ -546,6 +603,66 @@
       </w:pPr>
       <w:r>
         <w:t>Players can force an enemy to become tapped, effectively skipping their turn</w:t>
+      </w:r>
+    </w:p>
+    <w:p>
+      <w:pPr>
+        <w:pStyle w:val="ListParagraph"/>
+        <w:numPr>
+          <w:ilvl w:val="1"/>
+          <w:numId w:val="5"/>
+        </w:numPr>
+      </w:pPr>
+      <w:r>
+        <w:t xml:space="preserve">Enemies untap at the end of their turn, allowing actions for next turn/character to tap them </w:t>
+      </w:r>
+    </w:p>
+    <w:p>
+      <w:pPr>
+        <w:pStyle w:val="ListParagraph"/>
+        <w:numPr>
+          <w:ilvl w:val="2"/>
+          <w:numId w:val="5"/>
+        </w:numPr>
+      </w:pPr>
+      <w:r>
+        <w:t>character equipment untaps at the end of the round that follows its use. Example:</w:t>
+      </w:r>
+    </w:p>
+    <w:p>
+      <w:pPr>
+        <w:pStyle w:val="ListParagraph"/>
+        <w:numPr>
+          <w:ilvl w:val="3"/>
+          <w:numId w:val="5"/>
+        </w:numPr>
+      </w:pPr>
+      <w:r>
+        <w:t>Round X: character turn, player uses an ability which taps.</w:t>
+      </w:r>
+    </w:p>
+    <w:p>
+      <w:pPr>
+        <w:pStyle w:val="ListParagraph"/>
+        <w:numPr>
+          <w:ilvl w:val="3"/>
+          <w:numId w:val="5"/>
+        </w:numPr>
+      </w:pPr>
+      <w:r>
+        <w:t>Round X+1: character turn, player cannot use that ability. End of turn, character ability untaps</w:t>
+      </w:r>
+    </w:p>
+    <w:p>
+      <w:pPr>
+        <w:pStyle w:val="ListParagraph"/>
+        <w:numPr>
+          <w:ilvl w:val="3"/>
+          <w:numId w:val="5"/>
+        </w:numPr>
+      </w:pPr>
+      <w:r>
+        <w:t>Round X+2: character turn, player can use ability again.</w:t>
       </w:r>
     </w:p>
     <w:p>
@@ -736,13 +853,7 @@
         </w:numPr>
       </w:pPr>
       <w:r>
-        <w:t xml:space="preserve">Wall Token: applied at any time in character turn, on the wall (special). </w:t>
-      </w:r>
-      <w:r>
-        <w:t>Can be triggered (and then removed)</w:t>
-      </w:r>
-      <w:r>
-        <w:t xml:space="preserve"> at will during any subsequent character turn, recovering 1 health for the wall.</w:t>
+        <w:t>Wall Token: applied at any time in character turn, on the wall (special). Can be triggered (and then removed) at will during any subsequent character turn, recovering 1 health for the wall.</w:t>
       </w:r>
     </w:p>
     <w:p>
@@ -766,6 +877,7 @@
         </w:numPr>
       </w:pPr>
       <w:r>
+        <w:lastRenderedPageBreak/>
         <w:t xml:space="preserve">Weaken Token: applied at any time in character turn, on enemy at close or medium range. Can be triggered (but </w:t>
       </w:r>
       <w:r>
@@ -865,33 +977,15 @@
         </w:numPr>
       </w:pPr>
       <w:r>
-        <w:t xml:space="preserve">Damage </w:t>
-      </w:r>
-      <w:r>
-        <w:t xml:space="preserve">always </w:t>
-      </w:r>
-      <w:r>
-        <w:t xml:space="preserve">goes away </w:t>
+        <w:t xml:space="preserve">Damage always goes away </w:t>
       </w:r>
       <w:proofErr w:type="gramStart"/>
       <w:r>
-        <w:t xml:space="preserve">a </w:t>
-      </w:r>
-      <w:r>
-        <w:t xml:space="preserve">2 </w:t>
-      </w:r>
-      <w:r>
-        <w:t>turn</w:t>
-      </w:r>
-      <w:r>
-        <w:t>s</w:t>
+        <w:t>a 2 turns</w:t>
       </w:r>
       <w:proofErr w:type="gramEnd"/>
       <w:r>
-        <w:t xml:space="preserve"> after being dealt to a character</w:t>
-      </w:r>
-      <w:r>
-        <w:t>. Example:</w:t>
+        <w:t xml:space="preserve"> after being dealt to a character. Example:</w:t>
       </w:r>
     </w:p>
     <w:p>
@@ -903,7 +997,6 @@
         </w:numPr>
       </w:pPr>
       <w:r>
-        <w:lastRenderedPageBreak/>
         <w:t xml:space="preserve">Round X, character turn, knight with 25 health defends the wall. </w:t>
       </w:r>
     </w:p>
@@ -952,10 +1045,7 @@
         </w:numPr>
       </w:pPr>
       <w:r>
-        <w:t xml:space="preserve">Round X+2, character turn, knight </w:t>
-      </w:r>
-      <w:r>
-        <w:t xml:space="preserve">regains the </w:t>
+        <w:t xml:space="preserve">Round X+2, character turn, knight regains the </w:t>
       </w:r>
       <w:proofErr w:type="gramStart"/>
       <w:r>
@@ -1011,10 +1101,7 @@
         </w:numPr>
       </w:pPr>
       <w:r>
-        <w:t xml:space="preserve">Round X + 1, character turn, knight </w:t>
-      </w:r>
-      <w:r>
-        <w:t>defends the wall again</w:t>
+        <w:t>Round X + 1, character turn, knight defends the wall again</w:t>
       </w:r>
     </w:p>
     <w:p>
@@ -1026,10 +1113,7 @@
         </w:numPr>
       </w:pPr>
       <w:r>
-        <w:t xml:space="preserve">Round X + 1, enemy turn, </w:t>
-      </w:r>
-      <w:r>
-        <w:t>8 damage directed at the wall goes to the knight instead, again: wall takes 0 damage, knight is at 7 health</w:t>
+        <w:t>Round X + 1, enemy turn, 8 damage directed at the wall goes to the knight instead, again: wall takes 0 damage, knight is at 7 health</w:t>
       </w:r>
     </w:p>
     <w:p>
@@ -1049,13 +1133,7 @@
       </w:r>
       <w:proofErr w:type="gramEnd"/>
       <w:r>
-        <w:t xml:space="preserve"> lost, and is at </w:t>
-      </w:r>
-      <w:r>
-        <w:t>17</w:t>
-      </w:r>
-      <w:r>
-        <w:t xml:space="preserve"> health</w:t>
+        <w:t xml:space="preserve"> lost, and is at 17 health</w:t>
       </w:r>
     </w:p>
     <w:p>
@@ -1127,24 +1205,15 @@
         </w:numPr>
       </w:pPr>
       <w:r>
-        <w:t xml:space="preserve">Round X + 2, </w:t>
-      </w:r>
-      <w:r>
-        <w:t xml:space="preserve">character turn, knight regains the </w:t>
+        <w:t xml:space="preserve">Round X + 2, character turn, knight regains the </w:t>
       </w:r>
       <w:proofErr w:type="gramStart"/>
       <w:r>
-        <w:t>25</w:t>
-      </w:r>
-      <w:r>
-        <w:t xml:space="preserve"> health</w:t>
+        <w:t>25 health</w:t>
       </w:r>
       <w:proofErr w:type="gramEnd"/>
       <w:r>
-        <w:t xml:space="preserve"> lost, and is at 25 health</w:t>
-      </w:r>
-      <w:r>
-        <w:t xml:space="preserve"> (full)</w:t>
+        <w:t xml:space="preserve"> lost, and is at 25 health (full)</w:t>
       </w:r>
     </w:p>
     <w:p/>
@@ -1159,11 +1228,13 @@
     </w:p>
     <w:p>
       <w:r>
-        <w:lastRenderedPageBreak/>
+        <w:rPr>
+          <w:noProof/>
+        </w:rPr>
         <w:drawing>
-          <wp:inline distT="0" distB="0" distL="0" distR="0" wp14:anchorId="531F2086" wp14:editId="6C2F993B">
-            <wp:extent cx="5806440" cy="8229600"/>
-            <wp:effectExtent l="0" t="0" r="3810" b="0"/>
+          <wp:inline distT="0" distB="0" distL="0" distR="0" wp14:anchorId="531F2086" wp14:editId="1EDE4D6A">
+            <wp:extent cx="4784937" cy="6781800"/>
+            <wp:effectExtent l="0" t="0" r="0" b="0"/>
             <wp:docPr id="648182386" name="Picture 1"/>
             <wp:cNvGraphicFramePr>
               <a:graphicFrameLocks xmlns:a="http://schemas.openxmlformats.org/drawingml/2006/main" noChangeAspect="1"/>
@@ -1184,7 +1255,7 @@
                   <pic:spPr>
                     <a:xfrm>
                       <a:off x="0" y="0"/>
-                      <a:ext cx="5806440" cy="8229600"/>
+                      <a:ext cx="4789684" cy="6788528"/>
                     </a:xfrm>
                     <a:prstGeom prst="rect">
                       <a:avLst/>
@@ -1588,7 +1659,7 @@
         <w:rFonts w:ascii="Wingdings" w:hAnsi="Wingdings" w:hint="default"/>
       </w:rPr>
     </w:lvl>
-    <w:lvl w:ilvl="3" w:tplc="04090001" w:tentative="1">
+    <w:lvl w:ilvl="3" w:tplc="04090001">
       <w:start w:val="1"/>
       <w:numFmt w:val="bullet"/>
       <w:lvlText w:val=""/>

</xml_diff>